<commit_message>
Add Ephesians Ch 5 and 6, new document on Philippians for next Book
</commit_message>
<xml_diff>
--- a/Ephensians.docx
+++ b/Ephensians.docx
@@ -2970,8 +2970,598 @@
           <w:lang w:val="en-US"/>
         </w:rPr>
       </w:pPr>
+    </w:p>
+    <w:p>
+      <w:pPr>
+        <w:pStyle w:val="ListParagraph"/>
+        <w:numPr>
+          <w:ilvl w:val="0"/>
+          <w:numId w:val="6"/>
+        </w:numPr>
+        <w:rPr>
+          <w:lang w:val="en-US"/>
+        </w:rPr>
+      </w:pPr>
+      <w:proofErr w:type="gramStart"/>
+      <w:r>
+        <w:rPr>
+          <w:highlight w:val="yellow"/>
+          <w:lang w:val="en-US"/>
+        </w:rPr>
+        <w:t>Children,</w:t>
+      </w:r>
+      <w:proofErr w:type="gramEnd"/>
+      <w:r>
+        <w:rPr>
+          <w:highlight w:val="yellow"/>
+          <w:lang w:val="en-US"/>
+        </w:rPr>
+        <w:t xml:space="preserve"> obey your parents in the Lord</w:t>
+      </w:r>
+      <w:r>
+        <w:rPr>
+          <w:lang w:val="en-US"/>
+        </w:rPr>
+        <w:t>: for this is right.</w:t>
+      </w:r>
+    </w:p>
+    <w:p>
+      <w:pPr>
+        <w:pStyle w:val="ListParagraph"/>
+        <w:numPr>
+          <w:ilvl w:val="0"/>
+          <w:numId w:val="6"/>
+        </w:numPr>
+        <w:rPr>
+          <w:lang w:val="en-US"/>
+        </w:rPr>
+      </w:pPr>
+      <w:r>
+        <w:rPr>
+          <w:highlight w:val="yellow"/>
+          <w:lang w:val="en-US"/>
+        </w:rPr>
+        <w:t>Honor thy father and mother; which is the first commandment</w:t>
+      </w:r>
+      <w:r>
+        <w:rPr>
+          <w:lang w:val="en-US"/>
+        </w:rPr>
+        <w:t xml:space="preserve"> with promise;</w:t>
+      </w:r>
+    </w:p>
+    <w:p>
+      <w:pPr>
+        <w:pStyle w:val="ListParagraph"/>
+        <w:numPr>
+          <w:ilvl w:val="0"/>
+          <w:numId w:val="6"/>
+        </w:numPr>
+        <w:rPr>
+          <w:lang w:val="en-US"/>
+        </w:rPr>
+      </w:pPr>
+      <w:r>
+        <w:rPr>
+          <w:lang w:val="en-US"/>
+        </w:rPr>
+        <w:t>That it may be well with thee, and thou mayest live long on the earth.</w:t>
+      </w:r>
+    </w:p>
+    <w:p>
+      <w:pPr>
+        <w:pStyle w:val="ListParagraph"/>
+        <w:numPr>
+          <w:ilvl w:val="0"/>
+          <w:numId w:val="6"/>
+        </w:numPr>
+        <w:rPr>
+          <w:lang w:val="en-US"/>
+        </w:rPr>
+      </w:pPr>
+      <w:r>
+        <w:rPr>
+          <w:lang w:val="en-US"/>
+        </w:rPr>
+        <w:t xml:space="preserve">And, ye fathers, provoke not your children to wrath: but </w:t>
+      </w:r>
+      <w:r>
+        <w:rPr>
+          <w:highlight w:val="yellow"/>
+          <w:lang w:val="en-US"/>
+        </w:rPr>
+        <w:t>bring them up in the nurture and admonition of the Lord</w:t>
+      </w:r>
+      <w:r>
+        <w:rPr>
+          <w:lang w:val="en-US"/>
+        </w:rPr>
+        <w:t>.</w:t>
+      </w:r>
+    </w:p>
+    <w:p>
+      <w:pPr>
+        <w:pStyle w:val="ListParagraph"/>
+        <w:numPr>
+          <w:ilvl w:val="0"/>
+          <w:numId w:val="6"/>
+        </w:numPr>
+        <w:rPr>
+          <w:lang w:val="en-US"/>
+        </w:rPr>
+      </w:pPr>
+      <w:r>
+        <w:rPr>
+          <w:highlight w:val="yellow"/>
+          <w:lang w:val="en-US"/>
+        </w:rPr>
+        <w:t>Servants, be obedient to them that are your masters according to the flesh, with fear and trembling, in singleness of your heart, as unto Christ</w:t>
+      </w:r>
+      <w:r>
+        <w:rPr>
+          <w:lang w:val="en-US"/>
+        </w:rPr>
+        <w:t>;</w:t>
+      </w:r>
+    </w:p>
+    <w:p>
+      <w:pPr>
+        <w:pStyle w:val="ListParagraph"/>
+        <w:numPr>
+          <w:ilvl w:val="0"/>
+          <w:numId w:val="6"/>
+        </w:numPr>
+        <w:rPr>
+          <w:lang w:val="en-US"/>
+        </w:rPr>
+      </w:pPr>
+      <w:r>
+        <w:rPr>
+          <w:lang w:val="en-US"/>
+        </w:rPr>
+        <w:t xml:space="preserve">Not with eyeservice, as </w:t>
+      </w:r>
+      <w:proofErr w:type="spellStart"/>
+      <w:r>
+        <w:rPr>
+          <w:lang w:val="en-US"/>
+        </w:rPr>
+        <w:t>menpleasers</w:t>
+      </w:r>
+      <w:proofErr w:type="spellEnd"/>
+      <w:r>
+        <w:rPr>
+          <w:lang w:val="en-US"/>
+        </w:rPr>
+        <w:t>; but as the servants of Christ, doing the will of God from the heart;</w:t>
+      </w:r>
+    </w:p>
+    <w:p>
+      <w:pPr>
+        <w:pStyle w:val="ListParagraph"/>
+        <w:numPr>
+          <w:ilvl w:val="0"/>
+          <w:numId w:val="6"/>
+        </w:numPr>
+        <w:rPr>
+          <w:lang w:val="en-US"/>
+        </w:rPr>
+      </w:pPr>
+      <w:r>
+        <w:rPr>
+          <w:lang w:val="en-US"/>
+        </w:rPr>
+        <w:t>With good will doing service, as to the Lord, and not to men:</w:t>
+      </w:r>
+    </w:p>
+    <w:p>
+      <w:pPr>
+        <w:pStyle w:val="ListParagraph"/>
+        <w:numPr>
+          <w:ilvl w:val="0"/>
+          <w:numId w:val="6"/>
+        </w:numPr>
+        <w:rPr>
+          <w:lang w:val="en-US"/>
+        </w:rPr>
+      </w:pPr>
+      <w:r>
+        <w:rPr>
+          <w:lang w:val="en-US"/>
+        </w:rPr>
+        <w:t>Knowing that whatsoever good thing any man doeth, the same shall he receive of the Lord, whether he be bond or free.</w:t>
+      </w:r>
+    </w:p>
+    <w:p>
+      <w:pPr>
+        <w:pStyle w:val="ListParagraph"/>
+        <w:numPr>
+          <w:ilvl w:val="0"/>
+          <w:numId w:val="6"/>
+        </w:numPr>
+        <w:rPr>
+          <w:lang w:val="en-US"/>
+        </w:rPr>
+      </w:pPr>
+      <w:r>
+        <w:rPr>
+          <w:lang w:val="en-US"/>
+        </w:rPr>
+        <w:t>And, ye masters, do the same things unto them, forbearing threatening: knowing that your Master also is in heaven; neither is there respect of persons with him.</w:t>
+      </w:r>
+    </w:p>
+    <w:p>
+      <w:pPr>
+        <w:pStyle w:val="ListParagraph"/>
+        <w:numPr>
+          <w:ilvl w:val="0"/>
+          <w:numId w:val="6"/>
+        </w:numPr>
+        <w:rPr>
+          <w:lang w:val="en-US"/>
+        </w:rPr>
+      </w:pPr>
+      <w:r>
+        <w:rPr>
+          <w:lang w:val="en-US"/>
+        </w:rPr>
+        <w:t>Finally, my brethren, be strong in the Lord, and in the power of his might.</w:t>
+      </w:r>
+    </w:p>
+    <w:p>
+      <w:pPr>
+        <w:pStyle w:val="ListParagraph"/>
+        <w:numPr>
+          <w:ilvl w:val="0"/>
+          <w:numId w:val="6"/>
+        </w:numPr>
+        <w:rPr>
+          <w:lang w:val="en-US"/>
+        </w:rPr>
+      </w:pPr>
+      <w:r>
+        <w:rPr>
+          <w:lang w:val="en-US"/>
+        </w:rPr>
+        <w:t>Put on the whole armor of God, that ye may be able to stand against the wiles of the devil.</w:t>
+      </w:r>
+    </w:p>
+    <w:p>
+      <w:pPr>
+        <w:pStyle w:val="ListParagraph"/>
+        <w:numPr>
+          <w:ilvl w:val="0"/>
+          <w:numId w:val="6"/>
+        </w:numPr>
+        <w:rPr>
+          <w:lang w:val="en-US"/>
+        </w:rPr>
+      </w:pPr>
+      <w:r>
+        <w:rPr>
+          <w:lang w:val="en-US"/>
+        </w:rPr>
+        <w:t xml:space="preserve">For </w:t>
+      </w:r>
+      <w:r>
+        <w:rPr>
+          <w:highlight w:val="yellow"/>
+          <w:lang w:val="en-US"/>
+        </w:rPr>
+        <w:t>we wrestle not against flesh and blood, but against principalities, against the rulers of the darkness of this world, against spiritual wickedness in high places</w:t>
+      </w:r>
+      <w:r>
+        <w:rPr>
+          <w:lang w:val="en-US"/>
+        </w:rPr>
+        <w:t>.</w:t>
+      </w:r>
+    </w:p>
+    <w:p>
+      <w:pPr>
+        <w:pStyle w:val="ListParagraph"/>
+        <w:numPr>
+          <w:ilvl w:val="0"/>
+          <w:numId w:val="6"/>
+        </w:numPr>
+        <w:rPr>
+          <w:lang w:val="en-US"/>
+        </w:rPr>
+      </w:pPr>
+      <w:r>
+        <w:rPr>
+          <w:lang w:val="en-US"/>
+        </w:rPr>
+        <w:t>Wherefore take unto you the whole armor of God, that ye may be able to withstand in the evil day, and having done all, to stand.</w:t>
+      </w:r>
+    </w:p>
+    <w:p>
+      <w:pPr>
+        <w:pStyle w:val="ListParagraph"/>
+        <w:numPr>
+          <w:ilvl w:val="0"/>
+          <w:numId w:val="6"/>
+        </w:numPr>
+        <w:rPr>
+          <w:lang w:val="en-US"/>
+        </w:rPr>
+      </w:pPr>
+      <w:r>
+        <w:rPr>
+          <w:lang w:val="en-US"/>
+        </w:rPr>
+        <w:t xml:space="preserve">Stand therefore, </w:t>
+      </w:r>
+      <w:r>
+        <w:rPr>
+          <w:highlight w:val="yellow"/>
+          <w:lang w:val="en-US"/>
+        </w:rPr>
+        <w:t>having your loins girt about with truth, and having on the breastplate of righteousness</w:t>
+      </w:r>
+      <w:r>
+        <w:rPr>
+          <w:lang w:val="en-US"/>
+        </w:rPr>
+        <w:t>;</w:t>
+      </w:r>
+    </w:p>
+    <w:p>
+      <w:pPr>
+        <w:pStyle w:val="ListParagraph"/>
+        <w:numPr>
+          <w:ilvl w:val="0"/>
+          <w:numId w:val="6"/>
+        </w:numPr>
+        <w:rPr>
+          <w:lang w:val="en-US"/>
+        </w:rPr>
+      </w:pPr>
+      <w:r>
+        <w:rPr>
+          <w:lang w:val="en-US"/>
+        </w:rPr>
+        <w:t xml:space="preserve">And </w:t>
+      </w:r>
+      <w:r>
+        <w:rPr>
+          <w:highlight w:val="yellow"/>
+          <w:lang w:val="en-US"/>
+        </w:rPr>
+        <w:t>your feet shod with preparation of the gospel of peace</w:t>
+      </w:r>
+      <w:r>
+        <w:rPr>
+          <w:lang w:val="en-US"/>
+        </w:rPr>
+        <w:t>;</w:t>
+      </w:r>
+    </w:p>
+    <w:p>
+      <w:pPr>
+        <w:pStyle w:val="ListParagraph"/>
+        <w:numPr>
+          <w:ilvl w:val="0"/>
+          <w:numId w:val="6"/>
+        </w:numPr>
+        <w:rPr>
+          <w:lang w:val="en-US"/>
+        </w:rPr>
+      </w:pPr>
+      <w:r>
+        <w:rPr>
+          <w:lang w:val="en-US"/>
+        </w:rPr>
+        <w:t xml:space="preserve">Above all, taking the </w:t>
+      </w:r>
+      <w:r>
+        <w:rPr>
+          <w:highlight w:val="yellow"/>
+          <w:lang w:val="en-US"/>
+        </w:rPr>
+        <w:t>shield of faith</w:t>
+      </w:r>
+      <w:r>
+        <w:rPr>
+          <w:lang w:val="en-US"/>
+        </w:rPr>
+        <w:t>, wherewith ye shall be able to quench all the fiery darts of the wicked.</w:t>
+      </w:r>
+    </w:p>
+    <w:p>
+      <w:pPr>
+        <w:pStyle w:val="ListParagraph"/>
+        <w:numPr>
+          <w:ilvl w:val="0"/>
+          <w:numId w:val="6"/>
+        </w:numPr>
+        <w:rPr>
+          <w:lang w:val="en-US"/>
+        </w:rPr>
+      </w:pPr>
+      <w:r>
+        <w:rPr>
+          <w:lang w:val="en-US"/>
+        </w:rPr>
+        <w:t xml:space="preserve">And take the </w:t>
+      </w:r>
+      <w:r>
+        <w:rPr>
+          <w:highlight w:val="yellow"/>
+          <w:lang w:val="en-US"/>
+        </w:rPr>
+        <w:t>helmet of salvation, and the sword of the Spirit</w:t>
+      </w:r>
       <w:bookmarkStart w:id="0" w:name="_GoBack"/>
       <w:bookmarkEnd w:id="0"/>
+      <w:r>
+        <w:rPr>
+          <w:lang w:val="en-US"/>
+        </w:rPr>
+        <w:t>, which is the work of God:</w:t>
+      </w:r>
+    </w:p>
+    <w:p>
+      <w:pPr>
+        <w:pStyle w:val="ListParagraph"/>
+        <w:numPr>
+          <w:ilvl w:val="0"/>
+          <w:numId w:val="6"/>
+        </w:numPr>
+        <w:rPr>
+          <w:lang w:val="en-US"/>
+        </w:rPr>
+      </w:pPr>
+      <w:r>
+        <w:rPr>
+          <w:lang w:val="en-US"/>
+        </w:rPr>
+        <w:t>Praying always with all prayer and supplication in the Spirit, a</w:t>
+      </w:r>
+      <w:r>
+        <w:rPr>
+          <w:lang w:val="en-US"/>
+        </w:rPr>
+        <w:t>nd watching thereunto with all perseverance and supplication for all saints;</w:t>
+      </w:r>
+    </w:p>
+    <w:p>
+      <w:pPr>
+        <w:pStyle w:val="ListParagraph"/>
+        <w:numPr>
+          <w:ilvl w:val="0"/>
+          <w:numId w:val="6"/>
+        </w:numPr>
+        <w:rPr>
+          <w:lang w:val="en-US"/>
+        </w:rPr>
+      </w:pPr>
+      <w:r>
+        <w:rPr>
+          <w:lang w:val="en-US"/>
+        </w:rPr>
+        <w:t>And for me, that utterance may be given unto me, that I may open my mouth boldly, to make known the mystery of the gospel,</w:t>
+      </w:r>
+    </w:p>
+    <w:p>
+      <w:pPr>
+        <w:pStyle w:val="ListParagraph"/>
+        <w:numPr>
+          <w:ilvl w:val="0"/>
+          <w:numId w:val="6"/>
+        </w:numPr>
+        <w:rPr>
+          <w:lang w:val="en-US"/>
+        </w:rPr>
+      </w:pPr>
+      <w:r>
+        <w:rPr>
+          <w:lang w:val="en-US"/>
+        </w:rPr>
+        <w:t>For which I am an ambassador in bonds: that therein I may speak boldly, as I ought to speak.</w:t>
+      </w:r>
+    </w:p>
+    <w:p>
+      <w:pPr>
+        <w:pStyle w:val="ListParagraph"/>
+        <w:numPr>
+          <w:ilvl w:val="0"/>
+          <w:numId w:val="6"/>
+        </w:numPr>
+        <w:rPr>
+          <w:lang w:val="en-US"/>
+        </w:rPr>
+      </w:pPr>
+      <w:r>
+        <w:rPr>
+          <w:lang w:val="en-US"/>
+        </w:rPr>
+        <w:lastRenderedPageBreak/>
+        <w:t>But that ye also may know my affairs, and how I do, Tychicus, a beloved brother and faithful minister in the Lord, shall make known to you all things:</w:t>
+      </w:r>
+    </w:p>
+    <w:p>
+      <w:pPr>
+        <w:pStyle w:val="ListParagraph"/>
+        <w:numPr>
+          <w:ilvl w:val="0"/>
+          <w:numId w:val="6"/>
+        </w:numPr>
+        <w:rPr>
+          <w:lang w:val="en-US"/>
+        </w:rPr>
+      </w:pPr>
+      <w:r>
+        <w:rPr>
+          <w:lang w:val="en-US"/>
+        </w:rPr>
+        <w:t>Whom I have sent unto you for the same purpose, that ye might know our affairs, and that he might comfort your hearts.</w:t>
+      </w:r>
+    </w:p>
+    <w:p>
+      <w:pPr>
+        <w:pStyle w:val="ListParagraph"/>
+        <w:numPr>
+          <w:ilvl w:val="0"/>
+          <w:numId w:val="6"/>
+        </w:numPr>
+        <w:rPr>
+          <w:lang w:val="en-US"/>
+        </w:rPr>
+      </w:pPr>
+      <w:r>
+        <w:rPr>
+          <w:lang w:val="en-US"/>
+        </w:rPr>
+        <w:t>Peace be to the brethren, and love with faith, form God the Father and the Lord Jesus Christ.</w:t>
+      </w:r>
+    </w:p>
+    <w:p>
+      <w:pPr>
+        <w:pStyle w:val="ListParagraph"/>
+        <w:numPr>
+          <w:ilvl w:val="0"/>
+          <w:numId w:val="6"/>
+        </w:numPr>
+        <w:rPr>
+          <w:lang w:val="en-US"/>
+        </w:rPr>
+      </w:pPr>
+      <w:r>
+        <w:rPr>
+          <w:highlight w:val="yellow"/>
+          <w:lang w:val="en-US"/>
+        </w:rPr>
+        <w:t>Grace be with all them that love our Lord Jesus Christ in sincerity</w:t>
+      </w:r>
+      <w:r>
+        <w:rPr>
+          <w:lang w:val="en-US"/>
+        </w:rPr>
+        <w:t>. Amen.</w:t>
+      </w:r>
+    </w:p>
+    <w:p>
+      <w:pPr>
+        <w:rPr>
+          <w:lang w:val="en-US"/>
+        </w:rPr>
+      </w:pPr>
+    </w:p>
+    <w:p>
+      <w:pPr>
+        <w:pStyle w:val="ListParagraph"/>
+        <w:rPr>
+          <w:lang w:val="en-US"/>
+        </w:rPr>
+      </w:pPr>
+    </w:p>
+    <w:p>
+      <w:pPr>
+        <w:rPr>
+          <w:lang w:val="en-US"/>
+        </w:rPr>
+      </w:pPr>
     </w:p>
     <w:sectPr>
       <w:pgSz w:w="11900" w:h="16840"/>
@@ -3342,6 +3932,95 @@
     </w:lvl>
   </w:abstractNum>
   <w:abstractNum w:abstractNumId="4" w15:restartNumberingAfterBreak="0">
+    <w:nsid w:val="6BBA141D"/>
+    <w:multiLevelType w:val="hybridMultilevel"/>
+    <w:tmpl w:val="94E6C1AA"/>
+    <w:lvl w:ilvl="0" w:tplc="0809000F">
+      <w:start w:val="1"/>
+      <w:numFmt w:val="decimal"/>
+      <w:lvlText w:val="%1."/>
+      <w:lvlJc w:val="left"/>
+      <w:pPr>
+        <w:ind w:left="720" w:hanging="360"/>
+      </w:pPr>
+      <w:rPr>
+        <w:rFonts w:hint="default"/>
+      </w:rPr>
+    </w:lvl>
+    <w:lvl w:ilvl="1" w:tplc="08090019" w:tentative="1">
+      <w:start w:val="1"/>
+      <w:numFmt w:val="lowerLetter"/>
+      <w:lvlText w:val="%2."/>
+      <w:lvlJc w:val="left"/>
+      <w:pPr>
+        <w:ind w:left="1440" w:hanging="360"/>
+      </w:pPr>
+    </w:lvl>
+    <w:lvl w:ilvl="2" w:tplc="0809001B" w:tentative="1">
+      <w:start w:val="1"/>
+      <w:numFmt w:val="lowerRoman"/>
+      <w:lvlText w:val="%3."/>
+      <w:lvlJc w:val="right"/>
+      <w:pPr>
+        <w:ind w:left="2160" w:hanging="180"/>
+      </w:pPr>
+    </w:lvl>
+    <w:lvl w:ilvl="3" w:tplc="0809000F" w:tentative="1">
+      <w:start w:val="1"/>
+      <w:numFmt w:val="decimal"/>
+      <w:lvlText w:val="%4."/>
+      <w:lvlJc w:val="left"/>
+      <w:pPr>
+        <w:ind w:left="2880" w:hanging="360"/>
+      </w:pPr>
+    </w:lvl>
+    <w:lvl w:ilvl="4" w:tplc="08090019" w:tentative="1">
+      <w:start w:val="1"/>
+      <w:numFmt w:val="lowerLetter"/>
+      <w:lvlText w:val="%5."/>
+      <w:lvlJc w:val="left"/>
+      <w:pPr>
+        <w:ind w:left="3600" w:hanging="360"/>
+      </w:pPr>
+    </w:lvl>
+    <w:lvl w:ilvl="5" w:tplc="0809001B" w:tentative="1">
+      <w:start w:val="1"/>
+      <w:numFmt w:val="lowerRoman"/>
+      <w:lvlText w:val="%6."/>
+      <w:lvlJc w:val="right"/>
+      <w:pPr>
+        <w:ind w:left="4320" w:hanging="180"/>
+      </w:pPr>
+    </w:lvl>
+    <w:lvl w:ilvl="6" w:tplc="0809000F" w:tentative="1">
+      <w:start w:val="1"/>
+      <w:numFmt w:val="decimal"/>
+      <w:lvlText w:val="%7."/>
+      <w:lvlJc w:val="left"/>
+      <w:pPr>
+        <w:ind w:left="5040" w:hanging="360"/>
+      </w:pPr>
+    </w:lvl>
+    <w:lvl w:ilvl="7" w:tplc="08090019" w:tentative="1">
+      <w:start w:val="1"/>
+      <w:numFmt w:val="lowerLetter"/>
+      <w:lvlText w:val="%8."/>
+      <w:lvlJc w:val="left"/>
+      <w:pPr>
+        <w:ind w:left="5760" w:hanging="360"/>
+      </w:pPr>
+    </w:lvl>
+    <w:lvl w:ilvl="8" w:tplc="0809001B" w:tentative="1">
+      <w:start w:val="1"/>
+      <w:numFmt w:val="lowerRoman"/>
+      <w:lvlText w:val="%9."/>
+      <w:lvlJc w:val="right"/>
+      <w:pPr>
+        <w:ind w:left="6480" w:hanging="180"/>
+      </w:pPr>
+    </w:lvl>
+  </w:abstractNum>
+  <w:abstractNum w:abstractNumId="5" w15:restartNumberingAfterBreak="0">
     <w:nsid w:val="6DC61FC1"/>
     <w:multiLevelType w:val="hybridMultilevel"/>
     <w:tmpl w:val="4FB2E496"/>
@@ -3437,13 +4116,16 @@
     <w:abstractNumId w:val="0"/>
   </w:num>
   <w:num w:numId="3">
-    <w:abstractNumId w:val="4"/>
+    <w:abstractNumId w:val="5"/>
   </w:num>
   <w:num w:numId="4">
     <w:abstractNumId w:val="2"/>
   </w:num>
   <w:num w:numId="5">
     <w:abstractNumId w:val="3"/>
+  </w:num>
+  <w:num w:numId="6">
+    <w:abstractNumId w:val="4"/>
   </w:num>
 </w:numbering>
 </file>
@@ -4185,7 +4867,7 @@
 </file>
 
 <file path=customXml/itemProps1.xml><?xml version="1.0" encoding="utf-8"?>
-<ds:datastoreItem xmlns:ds="http://schemas.openxmlformats.org/officeDocument/2006/customXml" ds:itemID="{FDC364FB-EBAD-9849-B1B3-8F1A948D7610}">
+<ds:datastoreItem xmlns:ds="http://schemas.openxmlformats.org/officeDocument/2006/customXml" ds:itemID="{B15ACFBB-0574-D240-998E-389B73E98973}">
   <ds:schemaRefs>
     <ds:schemaRef ds:uri="http://schemas.openxmlformats.org/officeDocument/2006/bibliography"/>
   </ds:schemaRefs>

</xml_diff>